<commit_message>
Little corrections and check
</commit_message>
<xml_diff>
--- a/documentation/SRS_Ver_2.0.docx
+++ b/documentation/SRS_Ver_2.0.docx
@@ -13,9 +13,7 @@
         </w:tabs>
       </w:pPr>
       <w:bookmarkStart w:id="0" w:name="_Hlk500325786"/>
-      <w:bookmarkStart w:id="1" w:name="_GoBack"/>
       <w:bookmarkEnd w:id="0"/>
-      <w:bookmarkEnd w:id="1"/>
     </w:p>
     <w:p>
       <w:pPr>
@@ -137,8 +135,20 @@
           <w:szCs w:val="36"/>
           <w:lang w:val="en-US"/>
         </w:rPr>
-        <w:t>Yves Chapuis</w:t>
-      </w:r>
+        <w:t xml:space="preserve">Yves </w:t>
+      </w:r>
+      <w:proofErr w:type="spellStart"/>
+      <w:r>
+        <w:rPr>
+          <w:b/>
+          <w:bCs/>
+          <w:sz w:val="36"/>
+          <w:szCs w:val="36"/>
+          <w:lang w:val="en-US"/>
+        </w:rPr>
+        <w:t>Chapuis</w:t>
+      </w:r>
+      <w:proofErr w:type="spellEnd"/>
     </w:p>
     <w:p>
       <w:pPr>
@@ -187,8 +197,20 @@
           <w:szCs w:val="36"/>
           <w:lang w:val="en-US"/>
         </w:rPr>
-        <w:t>Roland Tschendel</w:t>
-      </w:r>
+        <w:t xml:space="preserve">Roland </w:t>
+      </w:r>
+      <w:proofErr w:type="spellStart"/>
+      <w:r>
+        <w:rPr>
+          <w:b/>
+          <w:bCs/>
+          <w:sz w:val="36"/>
+          <w:szCs w:val="36"/>
+          <w:lang w:val="en-US"/>
+        </w:rPr>
+        <w:t>Tschendel</w:t>
+      </w:r>
+      <w:proofErr w:type="spellEnd"/>
     </w:p>
     <w:p>
       <w:pPr>
@@ -2443,14 +2465,14 @@
           <w:lang w:val="en-US"/>
         </w:rPr>
       </w:pPr>
-      <w:bookmarkStart w:id="2" w:name="_Toc"/>
+      <w:bookmarkStart w:id="1" w:name="_Toc"/>
       <w:r>
         <w:rPr>
           <w:lang w:val="en-US"/>
         </w:rPr>
         <w:t xml:space="preserve">1.  Introduction  </w:t>
       </w:r>
-      <w:bookmarkEnd w:id="2"/>
+      <w:bookmarkEnd w:id="1"/>
     </w:p>
     <w:p>
       <w:pPr>
@@ -2471,14 +2493,14 @@
           <w:lang w:val="en-US"/>
         </w:rPr>
       </w:pPr>
-      <w:bookmarkStart w:id="3" w:name="_Toc1"/>
+      <w:bookmarkStart w:id="2" w:name="_Toc1"/>
       <w:r>
         <w:rPr>
           <w:lang w:val="en-US"/>
         </w:rPr>
         <w:t xml:space="preserve">1.1 Purpose  </w:t>
       </w:r>
-      <w:bookmarkEnd w:id="3"/>
+      <w:bookmarkEnd w:id="2"/>
     </w:p>
     <w:p>
       <w:pPr>
@@ -2512,7 +2534,21 @@
         <w:rPr>
           <w:color w:val="000000"/>
         </w:rPr>
-        <w:t xml:space="preserve">The purpose of this SRS is to describe the requirements for the logistics tool programmed for the aniTrans company during the ESE course at the University of Berne in the autumn-semester 2017. </w:t>
+        <w:t xml:space="preserve">The purpose of this SRS is to describe the requirements for the logistics tool programmed for the </w:t>
+      </w:r>
+      <w:proofErr w:type="spellStart"/>
+      <w:r>
+        <w:rPr>
+          <w:color w:val="000000"/>
+        </w:rPr>
+        <w:t>aniTrans</w:t>
+      </w:r>
+      <w:proofErr w:type="spellEnd"/>
+      <w:r>
+        <w:rPr>
+          <w:color w:val="000000"/>
+        </w:rPr>
+        <w:t xml:space="preserve"> company during the ESE course at the University of Berne in the autumn-semester 2017. </w:t>
       </w:r>
     </w:p>
     <w:p>
@@ -2523,7 +2559,21 @@
         <w:rPr>
           <w:color w:val="000000"/>
         </w:rPr>
-        <w:t>It is intended for aniTrans and team 7</w:t>
+        <w:t xml:space="preserve">It is intended for </w:t>
+      </w:r>
+      <w:proofErr w:type="spellStart"/>
+      <w:r>
+        <w:rPr>
+          <w:color w:val="000000"/>
+        </w:rPr>
+        <w:t>aniTrans</w:t>
+      </w:r>
+      <w:proofErr w:type="spellEnd"/>
+      <w:r>
+        <w:rPr>
+          <w:color w:val="000000"/>
+        </w:rPr>
+        <w:t xml:space="preserve"> and team 7</w:t>
       </w:r>
       <w:r>
         <w:t>.</w:t>
@@ -2548,14 +2598,14 @@
           <w:lang w:val="en-US"/>
         </w:rPr>
       </w:pPr>
-      <w:bookmarkStart w:id="4" w:name="_Toc2"/>
+      <w:bookmarkStart w:id="3" w:name="_Toc2"/>
       <w:r>
         <w:rPr>
           <w:lang w:val="en-US"/>
         </w:rPr>
         <w:t xml:space="preserve">1.2 Scope </w:t>
       </w:r>
-      <w:bookmarkEnd w:id="4"/>
+      <w:bookmarkEnd w:id="3"/>
     </w:p>
     <w:p>
       <w:pPr>
@@ -2575,7 +2625,21 @@
         <w:rPr>
           <w:color w:val="000000"/>
         </w:rPr>
-        <w:t>Our app will provide the logisticians of aniTrans the means to plan tours for their drivers. The drivers will be able to see their tours. The driver can mark his or her tours as ‘delivered’ or ‘undelivered’ if the recipient isn’t home and add a comment.</w:t>
+        <w:t xml:space="preserve">Our app will provide the logisticians of </w:t>
+      </w:r>
+      <w:proofErr w:type="spellStart"/>
+      <w:r>
+        <w:rPr>
+          <w:color w:val="000000"/>
+        </w:rPr>
+        <w:t>aniTrans</w:t>
+      </w:r>
+      <w:proofErr w:type="spellEnd"/>
+      <w:r>
+        <w:rPr>
+          <w:color w:val="000000"/>
+        </w:rPr>
+        <w:t xml:space="preserve"> the means to plan tours for their drivers. The drivers will be able to see their tours. The driver can mark his or her tours as ‘delivered’ or ‘undelivered’ if the recipient isn’t home and add a comment.</w:t>
       </w:r>
     </w:p>
     <w:p>
@@ -2586,7 +2650,21 @@
         <w:rPr>
           <w:color w:val="000000"/>
         </w:rPr>
-        <w:t xml:space="preserve">The purpose is to make life easier for aniTrans, which have up to now been writing everything on paper. </w:t>
+        <w:t xml:space="preserve">The purpose is to make life easier for </w:t>
+      </w:r>
+      <w:proofErr w:type="spellStart"/>
+      <w:r>
+        <w:rPr>
+          <w:color w:val="000000"/>
+        </w:rPr>
+        <w:t>aniTrans</w:t>
+      </w:r>
+      <w:proofErr w:type="spellEnd"/>
+      <w:r>
+        <w:rPr>
+          <w:color w:val="000000"/>
+        </w:rPr>
+        <w:t xml:space="preserve">, which have up to now been writing everything on paper. </w:t>
       </w:r>
     </w:p>
     <w:p>
@@ -2608,14 +2686,14 @@
           <w:lang w:val="en-US"/>
         </w:rPr>
       </w:pPr>
-      <w:bookmarkStart w:id="5" w:name="_Toc3"/>
+      <w:bookmarkStart w:id="4" w:name="_Toc3"/>
       <w:r>
         <w:rPr>
           <w:lang w:val="en-US"/>
         </w:rPr>
         <w:t xml:space="preserve">1.3 System Overview  </w:t>
       </w:r>
-      <w:bookmarkEnd w:id="5"/>
+      <w:bookmarkEnd w:id="4"/>
     </w:p>
     <w:p>
       <w:pPr>
@@ -2647,56 +2725,70 @@
           <w:lang w:val="en-US"/>
         </w:rPr>
       </w:pPr>
-      <w:bookmarkStart w:id="6" w:name="_Hlk498868994"/>
-      <w:bookmarkStart w:id="7" w:name="_Toc4"/>
+      <w:bookmarkStart w:id="5" w:name="_Hlk498868994"/>
+      <w:bookmarkStart w:id="6" w:name="_Toc4"/>
       <w:r>
         <w:rPr>
           <w:lang w:val="en-US"/>
         </w:rPr>
         <w:t>1.4 Stakeholders</w:t>
       </w:r>
+      <w:bookmarkEnd w:id="5"/>
       <w:bookmarkEnd w:id="6"/>
+    </w:p>
+    <w:p>
+      <w:pPr>
+        <w:pStyle w:val="BodyA"/>
+        <w:rPr>
+          <w:lang w:val="en-US"/>
+        </w:rPr>
+      </w:pPr>
+    </w:p>
+    <w:p>
+      <w:pPr>
+        <w:pStyle w:val="BodyA"/>
+        <w:rPr>
+          <w:lang w:val="en-US"/>
+        </w:rPr>
+      </w:pPr>
+      <w:r>
+        <w:rPr>
+          <w:lang w:val="en-US"/>
+        </w:rPr>
+        <w:t xml:space="preserve">The main stakeholder of </w:t>
+      </w:r>
+      <w:proofErr w:type="spellStart"/>
+      <w:r>
+        <w:rPr>
+          <w:lang w:val="en-US"/>
+        </w:rPr>
+        <w:t>aniTrans</w:t>
+      </w:r>
+      <w:proofErr w:type="spellEnd"/>
+      <w:r>
+        <w:rPr>
+          <w:lang w:val="en-US"/>
+        </w:rPr>
+        <w:t xml:space="preserve"> for this app is the managing director.</w:t>
+      </w:r>
+    </w:p>
+    <w:p>
+      <w:pPr>
+        <w:pStyle w:val="TextYves"/>
+      </w:pPr>
+    </w:p>
+    <w:p>
+      <w:pPr>
+        <w:pStyle w:val="berschrift2"/>
+      </w:pPr>
+      <w:bookmarkStart w:id="7" w:name="_Toc5"/>
+      <w:r>
+        <w:rPr>
+          <w:lang w:val="en-US"/>
+        </w:rPr>
+        <w:t>1.5 Definitions</w:t>
+      </w:r>
       <w:bookmarkEnd w:id="7"/>
-    </w:p>
-    <w:p>
-      <w:pPr>
-        <w:pStyle w:val="BodyA"/>
-        <w:rPr>
-          <w:lang w:val="en-US"/>
-        </w:rPr>
-      </w:pPr>
-    </w:p>
-    <w:p>
-      <w:pPr>
-        <w:pStyle w:val="BodyA"/>
-        <w:rPr>
-          <w:lang w:val="en-US"/>
-        </w:rPr>
-      </w:pPr>
-      <w:r>
-        <w:rPr>
-          <w:lang w:val="en-US"/>
-        </w:rPr>
-        <w:t>The main stakeholder of aniTrans for this app is the managing director.</w:t>
-      </w:r>
-    </w:p>
-    <w:p>
-      <w:pPr>
-        <w:pStyle w:val="TextYves"/>
-      </w:pPr>
-    </w:p>
-    <w:p>
-      <w:pPr>
-        <w:pStyle w:val="berschrift2"/>
-      </w:pPr>
-      <w:bookmarkStart w:id="8" w:name="_Toc5"/>
-      <w:r>
-        <w:rPr>
-          <w:lang w:val="en-US"/>
-        </w:rPr>
-        <w:t>1.5 Definitions</w:t>
-      </w:r>
-      <w:bookmarkEnd w:id="8"/>
     </w:p>
     <w:p>
       <w:pPr>
@@ -2714,11 +2806,19 @@
           <w:color w:val="000000"/>
         </w:rPr>
       </w:pPr>
+      <w:proofErr w:type="spellStart"/>
       <w:r>
         <w:rPr>
           <w:color w:val="000000"/>
         </w:rPr>
-        <w:t>aniTrans: Animal Transportation company</w:t>
+        <w:t>aniTrans</w:t>
+      </w:r>
+      <w:proofErr w:type="spellEnd"/>
+      <w:r>
+        <w:rPr>
+          <w:color w:val="000000"/>
+        </w:rPr>
+        <w:t>: Animal Transportation company</w:t>
       </w:r>
     </w:p>
     <w:p>
@@ -2772,14 +2872,14 @@
       <w:pPr>
         <w:pStyle w:val="Heading"/>
       </w:pPr>
-      <w:bookmarkStart w:id="9" w:name="_Toc6"/>
+      <w:bookmarkStart w:id="8" w:name="_Toc6"/>
       <w:r>
         <w:rPr>
           <w:lang w:val="en-US"/>
         </w:rPr>
         <w:t xml:space="preserve">2.  The Overall Description  </w:t>
       </w:r>
-      <w:bookmarkEnd w:id="9"/>
+      <w:bookmarkEnd w:id="8"/>
     </w:p>
     <w:p>
       <w:pPr>
@@ -2798,7 +2898,21 @@
         <w:rPr>
           <w:color w:val="000000"/>
         </w:rPr>
-        <w:t xml:space="preserve">The application will be a web-application to manage the logistics of aniTrans, which is a company that transports animals. </w:t>
+        <w:t xml:space="preserve">The application will be a web-application to manage the logistics of </w:t>
+      </w:r>
+      <w:proofErr w:type="spellStart"/>
+      <w:r>
+        <w:rPr>
+          <w:color w:val="000000"/>
+        </w:rPr>
+        <w:t>aniTrans</w:t>
+      </w:r>
+      <w:proofErr w:type="spellEnd"/>
+      <w:r>
+        <w:rPr>
+          <w:color w:val="000000"/>
+        </w:rPr>
+        <w:t xml:space="preserve">, which is a company that transports animals. </w:t>
       </w:r>
     </w:p>
     <w:p>
@@ -2818,7 +2932,35 @@
         <w:rPr>
           <w:color w:val="000000"/>
         </w:rPr>
-        <w:t xml:space="preserve">Details of the order incl. google maps directions from the aniTrans headquarters at Hochschulstrasse 6, 3012 Bern to the </w:t>
+        <w:t xml:space="preserve">Details of the order incl. google maps directions from the </w:t>
+      </w:r>
+      <w:proofErr w:type="spellStart"/>
+      <w:r>
+        <w:rPr>
+          <w:color w:val="000000"/>
+        </w:rPr>
+        <w:t>aniTrans</w:t>
+      </w:r>
+      <w:proofErr w:type="spellEnd"/>
+      <w:r>
+        <w:rPr>
+          <w:color w:val="000000"/>
+        </w:rPr>
+        <w:t xml:space="preserve"> headquarters at </w:t>
+      </w:r>
+      <w:proofErr w:type="spellStart"/>
+      <w:r>
+        <w:rPr>
+          <w:color w:val="000000"/>
+        </w:rPr>
+        <w:t>Hochschulstrasse</w:t>
+      </w:r>
+      <w:proofErr w:type="spellEnd"/>
+      <w:r>
+        <w:rPr>
+          <w:color w:val="000000"/>
+        </w:rPr>
+        <w:t xml:space="preserve"> 6, 3012 Bern to the </w:t>
       </w:r>
       <w:r>
         <w:rPr>
@@ -2888,7 +3030,21 @@
         <w:rPr>
           <w:color w:val="000000"/>
         </w:rPr>
-        <w:t xml:space="preserve">The drivers will be able to create an account and log in to see their tours. Once on a tour they can mark individual deliveries as delivered or undelivered and add a comment. Its important to notice that they cannot edit any tours what so ever. </w:t>
+        <w:t xml:space="preserve">The drivers will be able to create an account and log in to see their tours. Once on a tour they can mark individual deliveries as delivered or undelivered and add a comment. </w:t>
+      </w:r>
+      <w:proofErr w:type="spellStart"/>
+      <w:r>
+        <w:rPr>
+          <w:color w:val="000000"/>
+        </w:rPr>
+        <w:t>Its</w:t>
+      </w:r>
+      <w:proofErr w:type="spellEnd"/>
+      <w:r>
+        <w:rPr>
+          <w:color w:val="000000"/>
+        </w:rPr>
+        <w:t xml:space="preserve"> important to notice that they cannot edit any tours what so ever. </w:t>
       </w:r>
     </w:p>
     <w:p>
@@ -2911,7 +3067,21 @@
         <w:rPr>
           <w:lang w:val="en-US"/>
         </w:rPr>
-        <w:t xml:space="preserve">Regular users of the website can access the homepage, where they’re provided with a short list of information about aniTrans. </w:t>
+        <w:t xml:space="preserve">Regular users of the website can access the homepage, where they’re provided with a short list of information about </w:t>
+      </w:r>
+      <w:proofErr w:type="spellStart"/>
+      <w:r>
+        <w:rPr>
+          <w:lang w:val="en-US"/>
+        </w:rPr>
+        <w:t>aniTrans</w:t>
+      </w:r>
+      <w:proofErr w:type="spellEnd"/>
+      <w:r>
+        <w:rPr>
+          <w:lang w:val="en-US"/>
+        </w:rPr>
+        <w:t xml:space="preserve">. </w:t>
       </w:r>
     </w:p>
     <w:p>
@@ -2933,14 +3103,14 @@
           <w:lang w:val="en-US"/>
         </w:rPr>
       </w:pPr>
-      <w:bookmarkStart w:id="10" w:name="_Toc7"/>
+      <w:bookmarkStart w:id="9" w:name="_Toc7"/>
       <w:r>
         <w:rPr>
           <w:lang w:val="en-US"/>
         </w:rPr>
         <w:t xml:space="preserve">2.1 Product Perspective  </w:t>
       </w:r>
-      <w:bookmarkEnd w:id="10"/>
+      <w:bookmarkEnd w:id="9"/>
     </w:p>
     <w:p>
       <w:pPr>
@@ -2957,7 +3127,7 @@
           <w:lang w:val="en-US"/>
         </w:rPr>
       </w:pPr>
-      <w:bookmarkStart w:id="11" w:name="_Toc8"/>
+      <w:bookmarkStart w:id="10" w:name="_Toc8"/>
       <w:r>
         <w:rPr>
           <w:sz w:val="24"/>
@@ -2966,7 +3136,7 @@
         </w:rPr>
         <w:t>2.1.2 System Interfaces</w:t>
       </w:r>
-      <w:bookmarkEnd w:id="11"/>
+      <w:bookmarkEnd w:id="10"/>
     </w:p>
     <w:p>
       <w:pPr>
@@ -2999,7 +3169,7 @@
           <w:lang w:val="en-US"/>
         </w:rPr>
       </w:pPr>
-      <w:bookmarkStart w:id="12" w:name="_Toc9"/>
+      <w:bookmarkStart w:id="11" w:name="_Toc9"/>
       <w:r>
         <w:rPr>
           <w:sz w:val="24"/>
@@ -3008,7 +3178,7 @@
         </w:rPr>
         <w:t>2.1.3 User Interfaces</w:t>
       </w:r>
-      <w:bookmarkEnd w:id="12"/>
+      <w:bookmarkEnd w:id="11"/>
     </w:p>
     <w:p>
       <w:pPr>
@@ -3064,12 +3234,21 @@
       <w:pPr>
         <w:pStyle w:val="TextYves"/>
       </w:pPr>
+      <w:proofErr w:type="spellStart"/>
       <w:r>
         <w:rPr>
           <w:color w:val="000000"/>
           <w:lang w:val="de-DE"/>
         </w:rPr>
-        <w:t>forms:</w:t>
+        <w:t>forms</w:t>
+      </w:r>
+      <w:proofErr w:type="spellEnd"/>
+      <w:r>
+        <w:rPr>
+          <w:color w:val="000000"/>
+          <w:lang w:val="de-DE"/>
+        </w:rPr>
+        <w:t>:</w:t>
       </w:r>
     </w:p>
     <w:p>
@@ -3164,7 +3343,23 @@
           <w:color w:val="000000"/>
           <w:lang w:val="de-DE"/>
         </w:rPr>
-        <w:t>and tables:</w:t>
+        <w:t xml:space="preserve">and </w:t>
+      </w:r>
+      <w:proofErr w:type="spellStart"/>
+      <w:r>
+        <w:rPr>
+          <w:color w:val="000000"/>
+          <w:lang w:val="de-DE"/>
+        </w:rPr>
+        <w:t>tables</w:t>
+      </w:r>
+      <w:proofErr w:type="spellEnd"/>
+      <w:r>
+        <w:rPr>
+          <w:color w:val="000000"/>
+          <w:lang w:val="de-DE"/>
+        </w:rPr>
+        <w:t>:</w:t>
       </w:r>
     </w:p>
     <w:p>
@@ -3180,7 +3375,23 @@
           <w:color w:val="000000"/>
           <w:lang w:val="de-DE"/>
         </w:rPr>
-        <w:t xml:space="preserve">View/delete </w:t>
+        <w:t>View/</w:t>
+      </w:r>
+      <w:proofErr w:type="spellStart"/>
+      <w:r>
+        <w:rPr>
+          <w:color w:val="000000"/>
+          <w:lang w:val="de-DE"/>
+        </w:rPr>
+        <w:t>delete</w:t>
+      </w:r>
+      <w:proofErr w:type="spellEnd"/>
+      <w:r>
+        <w:rPr>
+          <w:color w:val="000000"/>
+          <w:lang w:val="de-DE"/>
+        </w:rPr>
+        <w:t xml:space="preserve"> </w:t>
       </w:r>
       <w:r>
         <w:rPr>
@@ -3261,8 +3472,8 @@
       <w:pPr>
         <w:pStyle w:val="berschrift3"/>
       </w:pPr>
-      <w:bookmarkStart w:id="13" w:name="_Hlk498594478"/>
-      <w:bookmarkStart w:id="14" w:name="_Toc10"/>
+      <w:bookmarkStart w:id="12" w:name="_Hlk498594478"/>
+      <w:bookmarkStart w:id="13" w:name="_Toc10"/>
       <w:r>
         <w:rPr>
           <w:sz w:val="24"/>
@@ -3272,8 +3483,8 @@
         <w:lastRenderedPageBreak/>
         <w:t>2</w:t>
       </w:r>
-      <w:bookmarkStart w:id="15" w:name="_Hlk498594462"/>
-      <w:bookmarkEnd w:id="13"/>
+      <w:bookmarkStart w:id="14" w:name="_Hlk498594462"/>
+      <w:bookmarkEnd w:id="12"/>
       <w:r>
         <w:rPr>
           <w:sz w:val="24"/>
@@ -3282,50 +3493,50 @@
         </w:rPr>
         <w:t>.1.5 Software Interfaces</w:t>
       </w:r>
+      <w:bookmarkEnd w:id="13"/>
+    </w:p>
+    <w:p>
+      <w:pPr>
+        <w:pStyle w:val="TextYves"/>
+      </w:pPr>
+    </w:p>
+    <w:p>
+      <w:pPr>
+        <w:pStyle w:val="TextYves"/>
+      </w:pPr>
+      <w:r>
+        <w:rPr>
+          <w:color w:val="000000"/>
+        </w:rPr>
+        <w:t>The web app will use a MySQL database to store information.</w:t>
+      </w:r>
+    </w:p>
+    <w:p>
+      <w:pPr>
+        <w:pStyle w:val="TextYves"/>
+      </w:pPr>
+      <w:r>
+        <w:rPr>
+          <w:color w:val="000000"/>
+        </w:rPr>
+        <w:t>A web server needs to be installed to run the website.</w:t>
+      </w:r>
+    </w:p>
+    <w:p>
+      <w:pPr>
+        <w:pStyle w:val="TextYves"/>
+      </w:pPr>
+      <w:r>
+        <w:rPr>
+          <w:color w:val="000000"/>
+        </w:rPr>
+        <w:t>The customer needs a web browse</w:t>
+      </w:r>
       <w:bookmarkEnd w:id="14"/>
-    </w:p>
-    <w:p>
-      <w:pPr>
-        <w:pStyle w:val="TextYves"/>
-      </w:pPr>
-    </w:p>
-    <w:p>
-      <w:pPr>
-        <w:pStyle w:val="TextYves"/>
-      </w:pPr>
       <w:r>
         <w:rPr>
           <w:color w:val="000000"/>
         </w:rPr>
-        <w:t>The web app will use a MySQL database to store information.</w:t>
-      </w:r>
-    </w:p>
-    <w:p>
-      <w:pPr>
-        <w:pStyle w:val="TextYves"/>
-      </w:pPr>
-      <w:r>
-        <w:rPr>
-          <w:color w:val="000000"/>
-        </w:rPr>
-        <w:t>A web server needs to be installed to run the website.</w:t>
-      </w:r>
-    </w:p>
-    <w:p>
-      <w:pPr>
-        <w:pStyle w:val="TextYves"/>
-      </w:pPr>
-      <w:r>
-        <w:rPr>
-          <w:color w:val="000000"/>
-        </w:rPr>
-        <w:t>The customer needs a web browse</w:t>
-      </w:r>
-      <w:bookmarkEnd w:id="15"/>
-      <w:r>
-        <w:rPr>
-          <w:color w:val="000000"/>
-        </w:rPr>
         <w:t>r.</w:t>
       </w:r>
     </w:p>
@@ -3344,7 +3555,7 @@
           <w:lang w:val="en-US"/>
         </w:rPr>
       </w:pPr>
-      <w:bookmarkStart w:id="16" w:name="_Toc11"/>
+      <w:bookmarkStart w:id="15" w:name="_Toc11"/>
       <w:r>
         <w:rPr>
           <w:sz w:val="24"/>
@@ -3353,7 +3564,7 @@
         </w:rPr>
         <w:t>2.1.6 Communications Interfaces</w:t>
       </w:r>
-      <w:bookmarkEnd w:id="16"/>
+      <w:bookmarkEnd w:id="15"/>
     </w:p>
     <w:p>
       <w:pPr>
@@ -3367,11 +3578,19 @@
       <w:pPr>
         <w:pStyle w:val="TextYves"/>
       </w:pPr>
+      <w:proofErr w:type="spellStart"/>
       <w:r>
         <w:rPr>
           <w:color w:val="000000"/>
         </w:rPr>
-        <w:t>Thymeleaf is used to communicate between html forms and sites and the java code of the web-application running behind the website.</w:t>
+        <w:t>Thymeleaf</w:t>
+      </w:r>
+      <w:proofErr w:type="spellEnd"/>
+      <w:r>
+        <w:rPr>
+          <w:color w:val="000000"/>
+        </w:rPr>
+        <w:t xml:space="preserve"> is used to communicate between html forms and sites and the java code of the web-application running behind the website.</w:t>
       </w:r>
     </w:p>
     <w:p>
@@ -3400,7 +3619,7 @@
           <w:lang w:val="en-US"/>
         </w:rPr>
       </w:pPr>
-      <w:bookmarkStart w:id="17" w:name="_Toc12"/>
+      <w:bookmarkStart w:id="16" w:name="_Toc12"/>
       <w:r>
         <w:rPr>
           <w:sz w:val="24"/>
@@ -3409,6 +3628,46 @@
         </w:rPr>
         <w:t xml:space="preserve">2.1.7 Memory Constraints </w:t>
       </w:r>
+      <w:bookmarkEnd w:id="16"/>
+    </w:p>
+    <w:p>
+      <w:pPr>
+        <w:pStyle w:val="BodyA"/>
+        <w:rPr>
+          <w:lang w:val="en-US"/>
+        </w:rPr>
+      </w:pPr>
+    </w:p>
+    <w:p>
+      <w:pPr>
+        <w:pStyle w:val="TextYves"/>
+      </w:pPr>
+      <w:r>
+        <w:rPr>
+          <w:color w:val="000000"/>
+        </w:rPr>
+        <w:t>Standard Business PC requirements.</w:t>
+      </w:r>
+    </w:p>
+    <w:p>
+      <w:pPr>
+        <w:pStyle w:val="TextYves"/>
+      </w:pPr>
+    </w:p>
+    <w:p>
+      <w:pPr>
+        <w:pStyle w:val="berschrift2"/>
+        <w:rPr>
+          <w:lang w:val="en-US"/>
+        </w:rPr>
+      </w:pPr>
+      <w:bookmarkStart w:id="17" w:name="_Toc13"/>
+      <w:r>
+        <w:rPr>
+          <w:lang w:val="en-US"/>
+        </w:rPr>
+        <w:t xml:space="preserve">2.2 Design Constraints </w:t>
+      </w:r>
       <w:bookmarkEnd w:id="17"/>
     </w:p>
     <w:p>
@@ -3421,52 +3680,12 @@
     </w:p>
     <w:p>
       <w:pPr>
-        <w:pStyle w:val="TextYves"/>
-      </w:pPr>
-      <w:r>
-        <w:rPr>
-          <w:color w:val="000000"/>
-        </w:rPr>
-        <w:t>Standard Business PC requirements.</w:t>
-      </w:r>
-    </w:p>
-    <w:p>
-      <w:pPr>
-        <w:pStyle w:val="TextYves"/>
-      </w:pPr>
-    </w:p>
-    <w:p>
-      <w:pPr>
-        <w:pStyle w:val="berschrift2"/>
-        <w:rPr>
-          <w:lang w:val="en-US"/>
-        </w:rPr>
-      </w:pPr>
-      <w:bookmarkStart w:id="18" w:name="_Toc13"/>
-      <w:r>
-        <w:rPr>
-          <w:lang w:val="en-US"/>
-        </w:rPr>
-        <w:t xml:space="preserve">2.2 Design Constraints </w:t>
-      </w:r>
-      <w:bookmarkEnd w:id="18"/>
-    </w:p>
-    <w:p>
-      <w:pPr>
-        <w:pStyle w:val="BodyA"/>
-        <w:rPr>
-          <w:lang w:val="en-US"/>
-        </w:rPr>
-      </w:pPr>
-    </w:p>
-    <w:p>
-      <w:pPr>
         <w:pStyle w:val="berschrift3"/>
         <w:rPr>
           <w:lang w:val="en-US"/>
         </w:rPr>
       </w:pPr>
-      <w:bookmarkStart w:id="19" w:name="_Toc14"/>
+      <w:bookmarkStart w:id="18" w:name="_Toc14"/>
       <w:r>
         <w:rPr>
           <w:sz w:val="24"/>
@@ -3475,7 +3694,7 @@
         </w:rPr>
         <w:t>2.2.1 Operations</w:t>
       </w:r>
-      <w:bookmarkEnd w:id="19"/>
+      <w:bookmarkEnd w:id="18"/>
     </w:p>
     <w:p>
       <w:pPr>
@@ -3601,7 +3820,7 @@
           <w:lang w:val="en-US"/>
         </w:rPr>
       </w:pPr>
-      <w:bookmarkStart w:id="20" w:name="_Toc15"/>
+      <w:bookmarkStart w:id="19" w:name="_Toc15"/>
       <w:r>
         <w:rPr>
           <w:sz w:val="24"/>
@@ -3610,7 +3829,7 @@
         </w:rPr>
         <w:t xml:space="preserve">2.2.2 Standards Compliance  </w:t>
       </w:r>
-      <w:bookmarkEnd w:id="20"/>
+      <w:bookmarkEnd w:id="19"/>
     </w:p>
     <w:p>
       <w:pPr>
@@ -3654,14 +3873,14 @@
       <w:pPr>
         <w:pStyle w:val="berschrift2"/>
       </w:pPr>
-      <w:bookmarkStart w:id="21" w:name="_Toc16"/>
+      <w:bookmarkStart w:id="20" w:name="_Toc16"/>
       <w:r>
         <w:rPr>
           <w:lang w:val="en-US"/>
         </w:rPr>
         <w:t>2.3 Product Functions</w:t>
       </w:r>
-      <w:bookmarkEnd w:id="21"/>
+      <w:bookmarkEnd w:id="20"/>
     </w:p>
     <w:p>
       <w:pPr>
@@ -4003,14 +4222,14 @@
       <w:pPr>
         <w:pStyle w:val="berschrift2"/>
       </w:pPr>
-      <w:bookmarkStart w:id="22" w:name="_Toc17"/>
+      <w:bookmarkStart w:id="21" w:name="_Toc17"/>
       <w:r>
         <w:rPr>
           <w:lang w:val="en-US"/>
         </w:rPr>
         <w:t xml:space="preserve">2.4 User Characteristics </w:t>
       </w:r>
-      <w:bookmarkEnd w:id="22"/>
+      <w:bookmarkEnd w:id="21"/>
     </w:p>
     <w:p>
       <w:pPr>
@@ -5163,7 +5382,21 @@
           <w:lang w:val="en-US"/>
         </w:rPr>
         <w:tab/>
-        <w:t>User can see the homepage to get information about aniTrans.</w:t>
+        <w:t xml:space="preserve">User can see the homepage to get information about </w:t>
+      </w:r>
+      <w:proofErr w:type="spellStart"/>
+      <w:r>
+        <w:rPr>
+          <w:lang w:val="en-US"/>
+        </w:rPr>
+        <w:t>aniTrans</w:t>
+      </w:r>
+      <w:proofErr w:type="spellEnd"/>
+      <w:r>
+        <w:rPr>
+          <w:lang w:val="en-US"/>
+        </w:rPr>
+        <w:t>.</w:t>
       </w:r>
     </w:p>
     <w:p>
@@ -5311,14 +5544,14 @@
           <w:lang w:val="en-US"/>
         </w:rPr>
       </w:pPr>
-      <w:bookmarkStart w:id="23" w:name="_Toc18"/>
+      <w:bookmarkStart w:id="22" w:name="_Toc18"/>
       <w:r>
         <w:rPr>
           <w:lang w:val="en-US"/>
         </w:rPr>
         <w:t xml:space="preserve">2.5 Constraints assumptions and dependencies  </w:t>
       </w:r>
-      <w:bookmarkEnd w:id="23"/>
+      <w:bookmarkEnd w:id="22"/>
     </w:p>
     <w:p>
       <w:pPr>
@@ -5490,89 +5723,89 @@
           <w:lang w:val="en-US"/>
         </w:rPr>
       </w:pPr>
-      <w:bookmarkStart w:id="24" w:name="_Toc19"/>
+      <w:bookmarkStart w:id="23" w:name="_Toc19"/>
       <w:r>
         <w:rPr>
           <w:lang w:val="en-US"/>
         </w:rPr>
         <w:t>3.  Specific requirements</w:t>
       </w:r>
+      <w:bookmarkEnd w:id="23"/>
+    </w:p>
+    <w:p>
+      <w:pPr>
+        <w:ind w:right="0"/>
+      </w:pPr>
+    </w:p>
+    <w:p>
+      <w:pPr>
+        <w:pStyle w:val="berschrift2"/>
+        <w:rPr>
+          <w:lang w:val="en-US"/>
+        </w:rPr>
+      </w:pPr>
+      <w:bookmarkStart w:id="24" w:name="_Toc20"/>
+      <w:r>
+        <w:rPr>
+          <w:lang w:val="en-US"/>
+        </w:rPr>
+        <w:t>3.1 External Interface Requirements</w:t>
+      </w:r>
       <w:bookmarkEnd w:id="24"/>
     </w:p>
     <w:p>
       <w:pPr>
-        <w:ind w:right="0"/>
-      </w:pPr>
+        <w:pStyle w:val="BodyA"/>
+        <w:rPr>
+          <w:lang w:val="en-US"/>
+        </w:rPr>
+      </w:pPr>
+    </w:p>
+    <w:p>
+      <w:pPr>
+        <w:pStyle w:val="BodyA"/>
+        <w:rPr>
+          <w:lang w:val="en-US"/>
+        </w:rPr>
+      </w:pPr>
+      <w:r>
+        <w:rPr>
+          <w:lang w:val="en-US"/>
+        </w:rPr>
+        <w:t>The application runs inside a browser. It should work with any browser but has only been tested it in Safari</w:t>
+      </w:r>
+      <w:r>
+        <w:rPr>
+          <w:lang w:val="en-US"/>
+        </w:rPr>
+        <w:t>, Firefox</w:t>
+      </w:r>
+      <w:r>
+        <w:rPr>
+          <w:lang w:val="en-US"/>
+        </w:rPr>
+        <w:t xml:space="preserve"> and Google Chrome so far.</w:t>
+      </w:r>
+      <w:r>
+        <w:rPr>
+          <w:rFonts w:ascii="Arial Unicode MS" w:eastAsia="Arial Unicode MS" w:hAnsi="Arial Unicode MS" w:cs="Arial Unicode MS"/>
+          <w:lang w:val="en-US"/>
+        </w:rPr>
+        <w:br/>
+      </w:r>
     </w:p>
     <w:p>
       <w:pPr>
         <w:pStyle w:val="berschrift2"/>
-        <w:rPr>
-          <w:lang w:val="en-US"/>
-        </w:rPr>
-      </w:pPr>
-      <w:bookmarkStart w:id="25" w:name="_Toc20"/>
-      <w:r>
-        <w:rPr>
-          <w:lang w:val="en-US"/>
-        </w:rPr>
-        <w:t>3.1 External Interface Requirements</w:t>
+      </w:pPr>
+      <w:bookmarkStart w:id="25" w:name="_Toc21"/>
+      <w:r>
+        <w:rPr>
+          <w:lang w:val="en-US"/>
+        </w:rPr>
+        <w:t>3.2 Functional Requirements</w:t>
       </w:r>
       <w:bookmarkEnd w:id="25"/>
-    </w:p>
-    <w:p>
-      <w:pPr>
-        <w:pStyle w:val="BodyA"/>
-        <w:rPr>
-          <w:lang w:val="en-US"/>
-        </w:rPr>
-      </w:pPr>
-    </w:p>
-    <w:p>
-      <w:pPr>
-        <w:pStyle w:val="BodyA"/>
-        <w:rPr>
-          <w:lang w:val="en-US"/>
-        </w:rPr>
-      </w:pPr>
-      <w:r>
-        <w:rPr>
-          <w:lang w:val="en-US"/>
-        </w:rPr>
-        <w:t>The application runs inside a browser. It should work with any browser but has only been tested it in Safari</w:t>
-      </w:r>
-      <w:r>
-        <w:rPr>
-          <w:lang w:val="en-US"/>
-        </w:rPr>
-        <w:t>, Firefox</w:t>
-      </w:r>
-      <w:r>
-        <w:rPr>
-          <w:lang w:val="en-US"/>
-        </w:rPr>
-        <w:t xml:space="preserve"> and Google Chrome so far.</w:t>
-      </w:r>
-      <w:r>
-        <w:rPr>
-          <w:rFonts w:ascii="Arial Unicode MS" w:eastAsia="Arial Unicode MS" w:hAnsi="Arial Unicode MS" w:cs="Arial Unicode MS"/>
-          <w:lang w:val="en-US"/>
-        </w:rPr>
-        <w:br/>
-      </w:r>
-    </w:p>
-    <w:p>
-      <w:pPr>
-        <w:pStyle w:val="berschrift2"/>
-      </w:pPr>
-      <w:bookmarkStart w:id="26" w:name="_Toc21"/>
-      <w:r>
-        <w:rPr>
-          <w:lang w:val="en-US"/>
-        </w:rPr>
-        <w:t>3.2 Functional Requirements</w:t>
-      </w:r>
-      <w:bookmarkEnd w:id="26"/>
     </w:p>
     <w:p>
       <w:pPr>
@@ -5739,7 +5972,15 @@
         <w:ind w:right="0"/>
       </w:pPr>
       <w:r>
-        <w:t>Google Maps will be automatically generated with the tours address inputs. But the aniTrans HQ is fixed value in it the rest is dynamic (visible to driver and admin)</w:t>
+        <w:t xml:space="preserve">Google Maps will be automatically generated with the tours address inputs. But the </w:t>
+      </w:r>
+      <w:proofErr w:type="spellStart"/>
+      <w:r>
+        <w:t>aniTrans</w:t>
+      </w:r>
+      <w:proofErr w:type="spellEnd"/>
+      <w:r>
+        <w:t xml:space="preserve"> HQ is fixed value in it the rest is dynamic (visible to driver and admin)</w:t>
       </w:r>
     </w:p>
     <w:p>
@@ -5754,27 +5995,27 @@
       <w:pPr>
         <w:pStyle w:val="Heading"/>
       </w:pPr>
-      <w:bookmarkStart w:id="27" w:name="_Toc22"/>
+      <w:bookmarkStart w:id="26" w:name="_Toc22"/>
       <w:r>
         <w:rPr>
           <w:lang w:val="en-US"/>
         </w:rPr>
         <w:t>4.  Non-Functional Requirements</w:t>
       </w:r>
+      <w:bookmarkEnd w:id="26"/>
+    </w:p>
+    <w:p>
+      <w:pPr>
+        <w:pStyle w:val="berschrift2"/>
+      </w:pPr>
+      <w:bookmarkStart w:id="27" w:name="_Toc23"/>
+      <w:r>
+        <w:rPr>
+          <w:lang w:val="en-US"/>
+        </w:rPr>
+        <w:t>4.0 User Interface</w:t>
+      </w:r>
       <w:bookmarkEnd w:id="27"/>
-    </w:p>
-    <w:p>
-      <w:pPr>
-        <w:pStyle w:val="berschrift2"/>
-      </w:pPr>
-      <w:bookmarkStart w:id="28" w:name="_Toc23"/>
-      <w:r>
-        <w:rPr>
-          <w:lang w:val="en-US"/>
-        </w:rPr>
-        <w:t>4.0 User Interface</w:t>
-      </w:r>
-      <w:bookmarkEnd w:id="28"/>
     </w:p>
     <w:p>
       <w:pPr>
@@ -5843,14 +6084,14 @@
           <w:lang w:val="en-US"/>
         </w:rPr>
       </w:pPr>
-      <w:bookmarkStart w:id="29" w:name="_Toc24"/>
+      <w:bookmarkStart w:id="28" w:name="_Toc24"/>
       <w:r>
         <w:rPr>
           <w:lang w:val="en-US"/>
         </w:rPr>
         <w:t>4.1 Performance Requirements</w:t>
       </w:r>
-      <w:bookmarkEnd w:id="29"/>
+      <w:bookmarkEnd w:id="28"/>
     </w:p>
     <w:p>
       <w:pPr>
@@ -5888,14 +6129,14 @@
       <w:pPr>
         <w:pStyle w:val="berschrift2"/>
       </w:pPr>
-      <w:bookmarkStart w:id="30" w:name="_Toc25"/>
+      <w:bookmarkStart w:id="29" w:name="_Toc25"/>
       <w:r>
         <w:rPr>
           <w:lang w:val="en-US"/>
         </w:rPr>
         <w:t>4.2 Logical Database Requirements</w:t>
       </w:r>
-      <w:bookmarkEnd w:id="30"/>
+      <w:bookmarkEnd w:id="29"/>
     </w:p>
     <w:p>
       <w:pPr>
@@ -5960,7 +6201,105 @@
         <w:rPr>
           <w:lang w:val="en-US"/>
         </w:rPr>
-        <w:t>The NewOrder, EditedOrder and NewUser tables never contain any entries. They only exist because their respective objects are used to transfer data from the html forms to the Java code. This is done because in the form the elements of an address (name, street, zip-code and town) are all single variables, whereas in the database it’s one Address object. The java code then converts the NewOrder, EditedOrder and NewUser objects into AniOrder, User and Address objects.</w:t>
+        <w:t xml:space="preserve">The </w:t>
+      </w:r>
+      <w:proofErr w:type="spellStart"/>
+      <w:r>
+        <w:rPr>
+          <w:lang w:val="en-US"/>
+        </w:rPr>
+        <w:t>NewOrder</w:t>
+      </w:r>
+      <w:proofErr w:type="spellEnd"/>
+      <w:r>
+        <w:rPr>
+          <w:lang w:val="en-US"/>
+        </w:rPr>
+        <w:t xml:space="preserve">, </w:t>
+      </w:r>
+      <w:proofErr w:type="spellStart"/>
+      <w:r>
+        <w:rPr>
+          <w:lang w:val="en-US"/>
+        </w:rPr>
+        <w:t>EditedOrder</w:t>
+      </w:r>
+      <w:proofErr w:type="spellEnd"/>
+      <w:r>
+        <w:rPr>
+          <w:lang w:val="en-US"/>
+        </w:rPr>
+        <w:t xml:space="preserve"> and </w:t>
+      </w:r>
+      <w:proofErr w:type="spellStart"/>
+      <w:r>
+        <w:rPr>
+          <w:lang w:val="en-US"/>
+        </w:rPr>
+        <w:t>NewUser</w:t>
+      </w:r>
+      <w:proofErr w:type="spellEnd"/>
+      <w:r>
+        <w:rPr>
+          <w:lang w:val="en-US"/>
+        </w:rPr>
+        <w:t xml:space="preserve"> tables never contain any entries. They only exist because their respective objects are used to transfer data from the html forms to the Java code. This is done because in the form the elements of an address (name, street, zip-code and town) are all single variables, whereas in the database it’s one Address object. The java code then converts the </w:t>
+      </w:r>
+      <w:proofErr w:type="spellStart"/>
+      <w:r>
+        <w:rPr>
+          <w:lang w:val="en-US"/>
+        </w:rPr>
+        <w:t>NewOrder</w:t>
+      </w:r>
+      <w:proofErr w:type="spellEnd"/>
+      <w:r>
+        <w:rPr>
+          <w:lang w:val="en-US"/>
+        </w:rPr>
+        <w:t xml:space="preserve">, </w:t>
+      </w:r>
+      <w:proofErr w:type="spellStart"/>
+      <w:r>
+        <w:rPr>
+          <w:lang w:val="en-US"/>
+        </w:rPr>
+        <w:t>EditedOrder</w:t>
+      </w:r>
+      <w:proofErr w:type="spellEnd"/>
+      <w:r>
+        <w:rPr>
+          <w:lang w:val="en-US"/>
+        </w:rPr>
+        <w:t xml:space="preserve"> and </w:t>
+      </w:r>
+      <w:proofErr w:type="spellStart"/>
+      <w:r>
+        <w:rPr>
+          <w:lang w:val="en-US"/>
+        </w:rPr>
+        <w:t>NewUser</w:t>
+      </w:r>
+      <w:proofErr w:type="spellEnd"/>
+      <w:r>
+        <w:rPr>
+          <w:lang w:val="en-US"/>
+        </w:rPr>
+        <w:t xml:space="preserve"> objects into </w:t>
+      </w:r>
+      <w:proofErr w:type="spellStart"/>
+      <w:r>
+        <w:rPr>
+          <w:lang w:val="en-US"/>
+        </w:rPr>
+        <w:t>AniOrder</w:t>
+      </w:r>
+      <w:proofErr w:type="spellEnd"/>
+      <w:r>
+        <w:rPr>
+          <w:lang w:val="en-US"/>
+        </w:rPr>
+        <w:t>, User and Address objects.</w:t>
       </w:r>
     </w:p>
     <w:p>
@@ -6310,33 +6649,33 @@
       <w:pPr>
         <w:pStyle w:val="berschrift2"/>
       </w:pPr>
-      <w:bookmarkStart w:id="31" w:name="_Toc26"/>
+      <w:bookmarkStart w:id="30" w:name="_Toc26"/>
       <w:r>
         <w:rPr>
           <w:lang w:val="en-US"/>
         </w:rPr>
         <w:t>4.3 Software System Attributes</w:t>
       </w:r>
-      <w:bookmarkEnd w:id="31"/>
-    </w:p>
-    <w:p>
-      <w:pPr>
-        <w:pStyle w:val="BodyA"/>
-      </w:pPr>
-      <w:bookmarkStart w:id="32" w:name="_Hlk498614528"/>
+      <w:bookmarkEnd w:id="30"/>
+    </w:p>
+    <w:p>
+      <w:pPr>
+        <w:pStyle w:val="BodyA"/>
+      </w:pPr>
+      <w:bookmarkStart w:id="31" w:name="_Hlk498614528"/>
     </w:p>
     <w:p>
       <w:pPr>
         <w:pStyle w:val="berschrift2"/>
       </w:pPr>
-      <w:bookmarkStart w:id="33" w:name="_Toc27"/>
+      <w:bookmarkStart w:id="32" w:name="_Toc27"/>
       <w:r>
         <w:rPr>
           <w:lang w:val="en-US"/>
         </w:rPr>
         <w:t>4.3.2 Availability</w:t>
       </w:r>
-      <w:bookmarkEnd w:id="33"/>
+      <w:bookmarkEnd w:id="32"/>
     </w:p>
     <w:p>
       <w:pPr>
@@ -6512,7 +6851,7 @@
       <w:pPr>
         <w:pStyle w:val="berschrift3"/>
       </w:pPr>
-      <w:bookmarkStart w:id="34" w:name="_Toc28"/>
+      <w:bookmarkStart w:id="33" w:name="_Toc28"/>
       <w:r>
         <w:rPr>
           <w:sz w:val="24"/>
@@ -6521,9 +6860,9 @@
         </w:rPr>
         <w:t>4.3.3 Security</w:t>
       </w:r>
-      <w:bookmarkEnd w:id="34"/>
-    </w:p>
-    <w:bookmarkEnd w:id="32"/>
+      <w:bookmarkEnd w:id="33"/>
+    </w:p>
+    <w:bookmarkEnd w:id="31"/>
     <w:p>
       <w:pPr>
         <w:pStyle w:val="BodyA"/>
@@ -6547,6 +6886,7 @@
         <w:t xml:space="preserve">The user data is kept as securely as necessary. Especially the password is stored securely (using the </w:t>
       </w:r>
       <w:hyperlink r:id="rId20" w:history="1">
+        <w:proofErr w:type="spellStart"/>
         <w:r>
           <w:rPr>
             <w:rStyle w:val="Hyperlink0"/>
@@ -6558,7 +6898,14 @@
         <w:rPr>
           <w:rStyle w:val="Hyperlink0"/>
         </w:rPr>
-        <w:t>BCryptPasswordEncoder from the Spring Framework, a hashing algorithm with randomly generated salt).</w:t>
+        <w:t>BCryptPasswordEncoder</w:t>
+      </w:r>
+      <w:proofErr w:type="spellEnd"/>
+      <w:r>
+        <w:rPr>
+          <w:rStyle w:val="Hyperlink0"/>
+        </w:rPr>
+        <w:t xml:space="preserve"> from the Spring Framework, a hashing algorithm with randomly generated salt).</w:t>
       </w:r>
     </w:p>
     <w:p>
@@ -6573,7 +6920,7 @@
       <w:pPr>
         <w:pStyle w:val="berschrift3"/>
       </w:pPr>
-      <w:bookmarkStart w:id="35" w:name="_Toc29"/>
+      <w:bookmarkStart w:id="34" w:name="_Toc29"/>
       <w:r>
         <w:rPr>
           <w:rStyle w:val="None"/>
@@ -6583,7 +6930,7 @@
         </w:rPr>
         <w:t>4.3.4 Maintainability</w:t>
       </w:r>
-      <w:bookmarkEnd w:id="35"/>
+      <w:bookmarkEnd w:id="34"/>
     </w:p>
     <w:p>
       <w:pPr>
@@ -6620,6 +6967,8 @@
         </w:rPr>
         <w:t>The product is expected to run under Windows 10 and macOS High Sierra.</w:t>
       </w:r>
+      <w:bookmarkStart w:id="35" w:name="_GoBack"/>
+      <w:bookmarkEnd w:id="35"/>
     </w:p>
     <w:p>
       <w:pPr>
@@ -7039,6 +7388,12 @@
           <w:rStyle w:val="Hyperlink0"/>
         </w:rPr>
         <w:t>The product shall allow the user to select a chosen language.</w:t>
+      </w:r>
+      <w:r>
+        <w:rPr>
+          <w:rStyle w:val="Hyperlink0"/>
+        </w:rPr>
+        <w:t xml:space="preserve"> Must be implemented in a separate sprint. </w:t>
       </w:r>
     </w:p>
     <w:sectPr>
@@ -7147,7 +7502,7 @@
         <w:sz w:val="18"/>
         <w:szCs w:val="18"/>
       </w:rPr>
-      <w:t>2</w:t>
+      <w:t>14</w:t>
     </w:r>
     <w:r>
       <w:rPr>
@@ -9582,7 +9937,7 @@
   <w:num w:numId="15">
     <w:abstractNumId w:val="14"/>
     <w:lvlOverride w:ilvl="0">
-      <w:lvl w:ilvl="0" w:tplc="385A3294">
+      <w:lvl w:ilvl="0" w:tplc="5200652E">
         <w:start w:val="1"/>
         <w:numFmt w:val="bullet"/>
         <w:lvlText w:val="·"/>
@@ -9618,7 +9973,7 @@
       </w:lvl>
     </w:lvlOverride>
     <w:lvlOverride w:ilvl="1">
-      <w:lvl w:ilvl="1" w:tplc="BC906686">
+      <w:lvl w:ilvl="1" w:tplc="01DA4592">
         <w:start w:val="1"/>
         <w:numFmt w:val="bullet"/>
         <w:lvlText w:val="o"/>
@@ -9654,7 +10009,7 @@
       </w:lvl>
     </w:lvlOverride>
     <w:lvlOverride w:ilvl="2">
-      <w:lvl w:ilvl="2" w:tplc="785E0E2A">
+      <w:lvl w:ilvl="2" w:tplc="4DB23AFE">
         <w:start w:val="1"/>
         <w:numFmt w:val="bullet"/>
         <w:lvlText w:val="▪"/>
@@ -9690,7 +10045,7 @@
       </w:lvl>
     </w:lvlOverride>
     <w:lvlOverride w:ilvl="3">
-      <w:lvl w:ilvl="3" w:tplc="9EB640C6">
+      <w:lvl w:ilvl="3" w:tplc="B1102DD4">
         <w:start w:val="1"/>
         <w:numFmt w:val="bullet"/>
         <w:lvlText w:val="·"/>
@@ -9726,7 +10081,7 @@
       </w:lvl>
     </w:lvlOverride>
     <w:lvlOverride w:ilvl="4">
-      <w:lvl w:ilvl="4" w:tplc="57AAA5C4">
+      <w:lvl w:ilvl="4" w:tplc="97563070">
         <w:start w:val="1"/>
         <w:numFmt w:val="bullet"/>
         <w:lvlText w:val="o"/>
@@ -9762,7 +10117,7 @@
       </w:lvl>
     </w:lvlOverride>
     <w:lvlOverride w:ilvl="5">
-      <w:lvl w:ilvl="5" w:tplc="BEB0E212">
+      <w:lvl w:ilvl="5" w:tplc="B58AEB72">
         <w:start w:val="1"/>
         <w:numFmt w:val="bullet"/>
         <w:lvlText w:val="▪"/>
@@ -9798,7 +10153,7 @@
       </w:lvl>
     </w:lvlOverride>
     <w:lvlOverride w:ilvl="6">
-      <w:lvl w:ilvl="6" w:tplc="6E5C5E70">
+      <w:lvl w:ilvl="6" w:tplc="0DD88F6C">
         <w:start w:val="1"/>
         <w:numFmt w:val="bullet"/>
         <w:lvlText w:val="·"/>
@@ -9834,7 +10189,7 @@
       </w:lvl>
     </w:lvlOverride>
     <w:lvlOverride w:ilvl="7">
-      <w:lvl w:ilvl="7" w:tplc="665EB9DE">
+      <w:lvl w:ilvl="7" w:tplc="C7C43BB8">
         <w:start w:val="1"/>
         <w:numFmt w:val="bullet"/>
         <w:lvlText w:val="o"/>
@@ -9870,7 +10225,7 @@
       </w:lvl>
     </w:lvlOverride>
     <w:lvlOverride w:ilvl="8">
-      <w:lvl w:ilvl="8" w:tplc="29201A92">
+      <w:lvl w:ilvl="8" w:tplc="761A2712">
         <w:start w:val="1"/>
         <w:numFmt w:val="bullet"/>
         <w:lvlText w:val="▪"/>

</xml_diff>